<commit_message>
nested repos, not sure if this will work (webpack)
</commit_message>
<xml_diff>
--- a/aframe-dev/A_Frame_Report.docx
+++ b/aframe-dev/A_Frame_Report.docx
@@ -6076,9 +6076,42 @@
           <w:u w:val="single"/>
         </w:rPr>
         <w:lastRenderedPageBreak/>
-        <w:t>Creating a Modifying an Entity</w:t>
+        <w:t>Creating</w:t>
+      </w:r>
+      <w:r>
+        <w:rPr>
+          <w:sz w:val="32"/>
+          <w:szCs w:val="32"/>
+          <w:u w:val="single"/>
+        </w:rPr>
+        <w:t>, Removing,</w:t>
+      </w:r>
+      <w:r>
+        <w:rPr>
+          <w:sz w:val="32"/>
+          <w:szCs w:val="32"/>
+          <w:u w:val="single"/>
+        </w:rPr>
+        <w:t xml:space="preserve"> a</w:t>
+      </w:r>
+      <w:r>
+        <w:rPr>
+          <w:sz w:val="32"/>
+          <w:szCs w:val="32"/>
+          <w:u w:val="single"/>
+        </w:rPr>
+        <w:t>nd</w:t>
+      </w:r>
+      <w:r>
+        <w:rPr>
+          <w:sz w:val="32"/>
+          <w:szCs w:val="32"/>
+          <w:u w:val="single"/>
+        </w:rPr>
+        <w:t xml:space="preserve"> Modifying an Entity</w:t>
       </w:r>
     </w:p>
+    <w:p/>
     <w:p>
       <w:pPr>
         <w:rPr>
@@ -7670,6 +7703,615 @@
     </w:p>
     <w:p/>
     <w:p/>
+    <w:p>
+      <w:pPr>
+        <w:rPr>
+          <w:rFonts w:cstheme="minorHAnsi"/>
+          <w:color w:val="333333"/>
+          <w:sz w:val="23"/>
+          <w:szCs w:val="23"/>
+        </w:rPr>
+      </w:pPr>
+      <w:r>
+        <w:rPr>
+          <w:rFonts w:cstheme="minorHAnsi"/>
+          <w:color w:val="333333"/>
+          <w:sz w:val="23"/>
+          <w:szCs w:val="23"/>
+        </w:rPr>
+        <w:t>However, a</w:t>
+      </w:r>
+      <w:r>
+        <w:rPr>
+          <w:rFonts w:cstheme="minorHAnsi"/>
+          <w:color w:val="333333"/>
+          <w:sz w:val="23"/>
+          <w:szCs w:val="23"/>
+        </w:rPr>
+        <w:t xml:space="preserve"> blank entity doesn’t do anything. We can modify the entity by adding components, configuring component properties, and removing components.</w:t>
+      </w:r>
+    </w:p>
+    <w:p>
+      <w:pPr>
+        <w:rPr>
+          <w:rFonts w:cstheme="minorHAnsi"/>
+          <w:color w:val="333333"/>
+          <w:sz w:val="23"/>
+          <w:szCs w:val="23"/>
+        </w:rPr>
+      </w:pPr>
+    </w:p>
+    <w:p>
+      <w:pPr>
+        <w:rPr>
+          <w:rFonts w:eastAsia="Times New Roman" w:cstheme="minorHAnsi"/>
+          <w:color w:val="333333"/>
+          <w:sz w:val="23"/>
+          <w:szCs w:val="23"/>
+        </w:rPr>
+      </w:pPr>
+      <w:r>
+        <w:rPr>
+          <w:rFonts w:eastAsia="Times New Roman" w:cstheme="minorHAnsi"/>
+          <w:color w:val="333333"/>
+          <w:sz w:val="23"/>
+          <w:szCs w:val="23"/>
+        </w:rPr>
+        <w:t xml:space="preserve">To add a component, we can </w:t>
+      </w:r>
+      <w:proofErr w:type="gramStart"/>
+      <w:r>
+        <w:rPr>
+          <w:rFonts w:eastAsia="Times New Roman" w:cstheme="minorHAnsi"/>
+          <w:color w:val="333333"/>
+          <w:sz w:val="23"/>
+          <w:szCs w:val="23"/>
+        </w:rPr>
+        <w:t>use </w:t>
+      </w:r>
+      <w:r>
+        <w:rPr>
+          <w:rFonts w:eastAsia="Times New Roman" w:cstheme="minorHAnsi"/>
+          <w:b/>
+          <w:bCs/>
+          <w:color w:val="333333"/>
+          <w:sz w:val="20"/>
+          <w:szCs w:val="20"/>
+          <w:shd w:val="clear" w:color="auto" w:fill="F8F8F8"/>
+        </w:rPr>
+        <w:t>.</w:t>
+      </w:r>
+      <w:proofErr w:type="spellStart"/>
+      <w:r>
+        <w:rPr>
+          <w:rFonts w:eastAsia="Times New Roman" w:cstheme="minorHAnsi"/>
+          <w:b/>
+          <w:bCs/>
+          <w:color w:val="333333"/>
+          <w:sz w:val="20"/>
+          <w:szCs w:val="20"/>
+          <w:shd w:val="clear" w:color="auto" w:fill="F8F8F8"/>
+        </w:rPr>
+        <w:t>setAttribute</w:t>
+      </w:r>
+      <w:proofErr w:type="spellEnd"/>
+      <w:proofErr w:type="gramEnd"/>
+      <w:r>
+        <w:rPr>
+          <w:rFonts w:eastAsia="Times New Roman" w:cstheme="minorHAnsi"/>
+          <w:b/>
+          <w:bCs/>
+          <w:color w:val="333333"/>
+          <w:sz w:val="20"/>
+          <w:szCs w:val="20"/>
+          <w:shd w:val="clear" w:color="auto" w:fill="F8F8F8"/>
+        </w:rPr>
+        <w:t>(</w:t>
+      </w:r>
+      <w:proofErr w:type="spellStart"/>
+      <w:r>
+        <w:rPr>
+          <w:rFonts w:eastAsia="Times New Roman" w:cstheme="minorHAnsi"/>
+          <w:b/>
+          <w:bCs/>
+          <w:color w:val="333333"/>
+          <w:sz w:val="20"/>
+          <w:szCs w:val="20"/>
+          <w:shd w:val="clear" w:color="auto" w:fill="F8F8F8"/>
+        </w:rPr>
+        <w:t>componentName</w:t>
+      </w:r>
+      <w:proofErr w:type="spellEnd"/>
+      <w:r>
+        <w:rPr>
+          <w:rFonts w:eastAsia="Times New Roman" w:cstheme="minorHAnsi"/>
+          <w:b/>
+          <w:bCs/>
+          <w:color w:val="333333"/>
+          <w:sz w:val="20"/>
+          <w:szCs w:val="20"/>
+          <w:shd w:val="clear" w:color="auto" w:fill="F8F8F8"/>
+        </w:rPr>
+        <w:t>, data)</w:t>
+      </w:r>
+      <w:r>
+        <w:rPr>
+          <w:rFonts w:eastAsia="Times New Roman" w:cstheme="minorHAnsi"/>
+          <w:color w:val="333333"/>
+          <w:sz w:val="23"/>
+          <w:szCs w:val="23"/>
+        </w:rPr>
+        <w:t>. Let’s add a geometry component to the entity.</w:t>
+      </w:r>
+    </w:p>
+    <w:p>
+      <w:pPr>
+        <w:pStyle w:val="HTMLPreformatted"/>
+        <w:shd w:val="clear" w:color="auto" w:fill="F8F8F8"/>
+        <w:spacing w:line="360" w:lineRule="atLeast"/>
+        <w:rPr>
+          <w:rFonts w:ascii="Fira Mono" w:hAnsi="Fira Mono"/>
+          <w:color w:val="525252"/>
+        </w:rPr>
+      </w:pPr>
+      <w:proofErr w:type="spellStart"/>
+      <w:r>
+        <w:rPr>
+          <w:rStyle w:val="line"/>
+          <w:rFonts w:ascii="Fira Mono" w:hAnsi="Fira Mono"/>
+          <w:color w:val="525252"/>
+        </w:rPr>
+        <w:t>entityEl.setAttribute</w:t>
+      </w:r>
+      <w:proofErr w:type="spellEnd"/>
+      <w:r>
+        <w:rPr>
+          <w:rStyle w:val="line"/>
+          <w:rFonts w:ascii="Fira Mono" w:hAnsi="Fira Mono"/>
+          <w:color w:val="525252"/>
+        </w:rPr>
+        <w:t>(</w:t>
+      </w:r>
+      <w:r>
+        <w:rPr>
+          <w:rStyle w:val="string"/>
+          <w:rFonts w:ascii="Fira Mono" w:hAnsi="Fira Mono"/>
+          <w:color w:val="44BB88"/>
+        </w:rPr>
+        <w:t>'geometry'</w:t>
+      </w:r>
+      <w:r>
+        <w:rPr>
+          <w:rStyle w:val="line"/>
+          <w:rFonts w:ascii="Fira Mono" w:hAnsi="Fira Mono"/>
+          <w:color w:val="525252"/>
+        </w:rPr>
+        <w:t>, {</w:t>
+      </w:r>
+      <w:r>
+        <w:rPr>
+          <w:rFonts w:ascii="Fira Mono" w:hAnsi="Fira Mono"/>
+          <w:color w:val="525252"/>
+        </w:rPr>
+        <w:br/>
+      </w:r>
+      <w:r>
+        <w:rPr>
+          <w:rStyle w:val="line"/>
+          <w:rFonts w:ascii="Fira Mono" w:hAnsi="Fira Mono"/>
+          <w:color w:val="525252"/>
+        </w:rPr>
+        <w:t xml:space="preserve">  primitive: </w:t>
+      </w:r>
+      <w:r>
+        <w:rPr>
+          <w:rStyle w:val="string"/>
+          <w:rFonts w:ascii="Fira Mono" w:hAnsi="Fira Mono"/>
+          <w:color w:val="44BB88"/>
+        </w:rPr>
+        <w:t>'box'</w:t>
+      </w:r>
+      <w:r>
+        <w:rPr>
+          <w:rStyle w:val="line"/>
+          <w:rFonts w:ascii="Fira Mono" w:hAnsi="Fira Mono"/>
+          <w:color w:val="525252"/>
+        </w:rPr>
+        <w:t>,</w:t>
+      </w:r>
+      <w:r>
+        <w:rPr>
+          <w:rFonts w:ascii="Fira Mono" w:hAnsi="Fira Mono"/>
+          <w:color w:val="525252"/>
+        </w:rPr>
+        <w:br/>
+      </w:r>
+      <w:r>
+        <w:rPr>
+          <w:rStyle w:val="line"/>
+          <w:rFonts w:ascii="Fira Mono" w:hAnsi="Fira Mono"/>
+          <w:color w:val="525252"/>
+        </w:rPr>
+        <w:t xml:space="preserve">  height: </w:t>
+      </w:r>
+      <w:r>
+        <w:rPr>
+          <w:rStyle w:val="number"/>
+          <w:rFonts w:ascii="Fira Mono" w:hAnsi="Fira Mono"/>
+          <w:color w:val="AE81FF"/>
+        </w:rPr>
+        <w:t>3</w:t>
+      </w:r>
+      <w:r>
+        <w:rPr>
+          <w:rStyle w:val="line"/>
+          <w:rFonts w:ascii="Fira Mono" w:hAnsi="Fira Mono"/>
+          <w:color w:val="525252"/>
+        </w:rPr>
+        <w:t>,</w:t>
+      </w:r>
+      <w:r>
+        <w:rPr>
+          <w:rFonts w:ascii="Fira Mono" w:hAnsi="Fira Mono"/>
+          <w:color w:val="525252"/>
+        </w:rPr>
+        <w:br/>
+      </w:r>
+      <w:r>
+        <w:rPr>
+          <w:rStyle w:val="line"/>
+          <w:rFonts w:ascii="Fira Mono" w:hAnsi="Fira Mono"/>
+          <w:color w:val="525252"/>
+        </w:rPr>
+        <w:t xml:space="preserve">  width: </w:t>
+      </w:r>
+      <w:r>
+        <w:rPr>
+          <w:rStyle w:val="number"/>
+          <w:rFonts w:ascii="Fira Mono" w:hAnsi="Fira Mono"/>
+          <w:color w:val="AE81FF"/>
+        </w:rPr>
+        <w:t>1</w:t>
+      </w:r>
+      <w:r>
+        <w:rPr>
+          <w:rFonts w:ascii="Fira Mono" w:hAnsi="Fira Mono"/>
+          <w:color w:val="525252"/>
+        </w:rPr>
+        <w:br/>
+      </w:r>
+      <w:r>
+        <w:rPr>
+          <w:rStyle w:val="line"/>
+          <w:rFonts w:ascii="Fira Mono" w:hAnsi="Fira Mono"/>
+          <w:color w:val="525252"/>
+        </w:rPr>
+        <w:t>}</w:t>
+      </w:r>
+      <w:proofErr w:type="gramStart"/>
+      <w:r>
+        <w:rPr>
+          <w:rStyle w:val="line"/>
+          <w:rFonts w:ascii="Fira Mono" w:hAnsi="Fira Mono"/>
+          <w:color w:val="525252"/>
+        </w:rPr>
+        <w:t>);</w:t>
+      </w:r>
+      <w:proofErr w:type="gramEnd"/>
+    </w:p>
+    <w:p>
+      <w:pPr>
+        <w:rPr>
+          <w:rFonts w:ascii="Fira Sans" w:eastAsia="Times New Roman" w:hAnsi="Fira Sans" w:cs="Times New Roman"/>
+          <w:color w:val="333333"/>
+          <w:sz w:val="23"/>
+          <w:szCs w:val="23"/>
+        </w:rPr>
+      </w:pPr>
+    </w:p>
+    <w:p>
+      <w:pPr>
+        <w:rPr>
+          <w:rFonts w:cstheme="minorHAnsi"/>
+          <w:color w:val="333333"/>
+          <w:sz w:val="23"/>
+          <w:szCs w:val="23"/>
+        </w:rPr>
+      </w:pPr>
+      <w:r>
+        <w:rPr>
+          <w:rFonts w:cstheme="minorHAnsi"/>
+          <w:color w:val="333333"/>
+          <w:sz w:val="23"/>
+          <w:szCs w:val="23"/>
+        </w:rPr>
+        <w:t>Or adding </w:t>
+      </w:r>
+      <w:hyperlink r:id="rId15" w:tgtFrame="_blank" w:history="1">
+        <w:r>
+          <w:rPr>
+            <w:rStyle w:val="Hyperlink"/>
+            <w:rFonts w:cstheme="minorHAnsi"/>
+            <w:color w:val="1497B8"/>
+            <w:sz w:val="23"/>
+            <w:szCs w:val="23"/>
+          </w:rPr>
+          <w:t>the community physics component</w:t>
+        </w:r>
+      </w:hyperlink>
+      <w:r>
+        <w:rPr>
+          <w:rFonts w:cstheme="minorHAnsi"/>
+          <w:color w:val="333333"/>
+          <w:sz w:val="23"/>
+          <w:szCs w:val="23"/>
+        </w:rPr>
+        <w:t>:</w:t>
+      </w:r>
+    </w:p>
+    <w:p>
+      <w:pPr>
+        <w:pStyle w:val="HTMLPreformatted"/>
+        <w:shd w:val="clear" w:color="auto" w:fill="F8F8F8"/>
+        <w:spacing w:line="360" w:lineRule="atLeast"/>
+        <w:rPr>
+          <w:rFonts w:ascii="Fira Mono" w:hAnsi="Fira Mono"/>
+          <w:color w:val="525252"/>
+        </w:rPr>
+      </w:pPr>
+      <w:proofErr w:type="spellStart"/>
+      <w:r>
+        <w:rPr>
+          <w:rStyle w:val="line"/>
+          <w:rFonts w:ascii="Fira Mono" w:hAnsi="Fira Mono"/>
+          <w:color w:val="525252"/>
+        </w:rPr>
+        <w:t>entityEl.setAttribute</w:t>
+      </w:r>
+      <w:proofErr w:type="spellEnd"/>
+      <w:r>
+        <w:rPr>
+          <w:rStyle w:val="line"/>
+          <w:rFonts w:ascii="Fira Mono" w:hAnsi="Fira Mono"/>
+          <w:color w:val="525252"/>
+        </w:rPr>
+        <w:t>(</w:t>
+      </w:r>
+      <w:r>
+        <w:rPr>
+          <w:rStyle w:val="string"/>
+          <w:rFonts w:ascii="Fira Mono" w:hAnsi="Fira Mono"/>
+          <w:color w:val="44BB88"/>
+        </w:rPr>
+        <w:t>'dynamic-body'</w:t>
+      </w:r>
+      <w:r>
+        <w:rPr>
+          <w:rStyle w:val="line"/>
+          <w:rFonts w:ascii="Fira Mono" w:hAnsi="Fira Mono"/>
+          <w:color w:val="525252"/>
+        </w:rPr>
+        <w:t>, {</w:t>
+      </w:r>
+      <w:r>
+        <w:rPr>
+          <w:rFonts w:ascii="Fira Mono" w:hAnsi="Fira Mono"/>
+          <w:color w:val="525252"/>
+        </w:rPr>
+        <w:br/>
+      </w:r>
+      <w:r>
+        <w:rPr>
+          <w:rStyle w:val="line"/>
+          <w:rFonts w:ascii="Fira Mono" w:hAnsi="Fira Mono"/>
+          <w:color w:val="525252"/>
+        </w:rPr>
+        <w:t xml:space="preserve">  shape: </w:t>
+      </w:r>
+      <w:r>
+        <w:rPr>
+          <w:rStyle w:val="string"/>
+          <w:rFonts w:ascii="Fira Mono" w:hAnsi="Fira Mono"/>
+          <w:color w:val="44BB88"/>
+        </w:rPr>
+        <w:t>'box'</w:t>
+      </w:r>
+      <w:r>
+        <w:rPr>
+          <w:rStyle w:val="line"/>
+          <w:rFonts w:ascii="Fira Mono" w:hAnsi="Fira Mono"/>
+          <w:color w:val="525252"/>
+        </w:rPr>
+        <w:t>,</w:t>
+      </w:r>
+      <w:r>
+        <w:rPr>
+          <w:rFonts w:ascii="Fira Mono" w:hAnsi="Fira Mono"/>
+          <w:color w:val="525252"/>
+        </w:rPr>
+        <w:br/>
+      </w:r>
+      <w:r>
+        <w:rPr>
+          <w:rStyle w:val="line"/>
+          <w:rFonts w:ascii="Fira Mono" w:hAnsi="Fira Mono"/>
+          <w:color w:val="525252"/>
+        </w:rPr>
+        <w:t xml:space="preserve">  mass: </w:t>
+      </w:r>
+      <w:r>
+        <w:rPr>
+          <w:rStyle w:val="number"/>
+          <w:rFonts w:ascii="Fira Mono" w:hAnsi="Fira Mono"/>
+          <w:color w:val="AE81FF"/>
+        </w:rPr>
+        <w:t>1.5</w:t>
+      </w:r>
+      <w:r>
+        <w:rPr>
+          <w:rStyle w:val="line"/>
+          <w:rFonts w:ascii="Fira Mono" w:hAnsi="Fira Mono"/>
+          <w:color w:val="525252"/>
+        </w:rPr>
+        <w:t>,</w:t>
+      </w:r>
+      <w:r>
+        <w:rPr>
+          <w:rFonts w:ascii="Fira Mono" w:hAnsi="Fira Mono"/>
+          <w:color w:val="525252"/>
+        </w:rPr>
+        <w:br/>
+      </w:r>
+      <w:r>
+        <w:rPr>
+          <w:rStyle w:val="line"/>
+          <w:rFonts w:ascii="Fira Mono" w:hAnsi="Fira Mono"/>
+          <w:color w:val="525252"/>
+        </w:rPr>
+        <w:t xml:space="preserve">  </w:t>
+      </w:r>
+      <w:proofErr w:type="spellStart"/>
+      <w:r>
+        <w:rPr>
+          <w:rStyle w:val="line"/>
+          <w:rFonts w:ascii="Fira Mono" w:hAnsi="Fira Mono"/>
+          <w:color w:val="525252"/>
+        </w:rPr>
+        <w:t>linearDamping</w:t>
+      </w:r>
+      <w:proofErr w:type="spellEnd"/>
+      <w:r>
+        <w:rPr>
+          <w:rStyle w:val="line"/>
+          <w:rFonts w:ascii="Fira Mono" w:hAnsi="Fira Mono"/>
+          <w:color w:val="525252"/>
+        </w:rPr>
+        <w:t xml:space="preserve">: </w:t>
+      </w:r>
+      <w:r>
+        <w:rPr>
+          <w:rStyle w:val="number"/>
+          <w:rFonts w:ascii="Fira Mono" w:hAnsi="Fira Mono"/>
+          <w:color w:val="AE81FF"/>
+        </w:rPr>
+        <w:t>0.005</w:t>
+      </w:r>
+      <w:r>
+        <w:rPr>
+          <w:rFonts w:ascii="Fira Mono" w:hAnsi="Fira Mono"/>
+          <w:color w:val="525252"/>
+        </w:rPr>
+        <w:br/>
+      </w:r>
+      <w:r>
+        <w:rPr>
+          <w:rStyle w:val="line"/>
+          <w:rFonts w:ascii="Fira Mono" w:hAnsi="Fira Mono"/>
+          <w:color w:val="525252"/>
+        </w:rPr>
+        <w:t>}</w:t>
+      </w:r>
+      <w:proofErr w:type="gramStart"/>
+      <w:r>
+        <w:rPr>
+          <w:rStyle w:val="line"/>
+          <w:rFonts w:ascii="Fira Mono" w:hAnsi="Fira Mono"/>
+          <w:color w:val="525252"/>
+        </w:rPr>
+        <w:t>);</w:t>
+      </w:r>
+      <w:proofErr w:type="gramEnd"/>
+    </w:p>
+    <w:p>
+      <w:pPr>
+        <w:rPr>
+          <w:rFonts w:ascii="Fira Sans" w:eastAsia="Times New Roman" w:hAnsi="Fira Sans" w:cs="Times New Roman"/>
+          <w:color w:val="333333"/>
+          <w:sz w:val="23"/>
+          <w:szCs w:val="23"/>
+        </w:rPr>
+      </w:pPr>
+    </w:p>
+    <w:p>
+      <w:pPr>
+        <w:rPr>
+          <w:rFonts w:eastAsia="Times New Roman" w:cstheme="minorHAnsi"/>
+          <w:color w:val="333333"/>
+          <w:sz w:val="23"/>
+          <w:szCs w:val="23"/>
+        </w:rPr>
+      </w:pPr>
+      <w:r>
+        <w:rPr>
+          <w:rFonts w:cstheme="minorHAnsi"/>
+          <w:color w:val="333333"/>
+          <w:sz w:val="23"/>
+          <w:szCs w:val="23"/>
+        </w:rPr>
+        <w:t xml:space="preserve">To update a component, we also </w:t>
+      </w:r>
+      <w:proofErr w:type="gramStart"/>
+      <w:r>
+        <w:rPr>
+          <w:rFonts w:cstheme="minorHAnsi"/>
+          <w:color w:val="333333"/>
+          <w:sz w:val="23"/>
+          <w:szCs w:val="23"/>
+        </w:rPr>
+        <w:t>use </w:t>
+      </w:r>
+      <w:r>
+        <w:rPr>
+          <w:rStyle w:val="HTMLCode"/>
+          <w:rFonts w:asciiTheme="minorHAnsi" w:eastAsiaTheme="majorEastAsia" w:hAnsiTheme="minorHAnsi" w:cstheme="minorHAnsi"/>
+          <w:b/>
+          <w:bCs/>
+          <w:color w:val="333333"/>
+          <w:sz w:val="23"/>
+          <w:szCs w:val="23"/>
+          <w:shd w:val="clear" w:color="auto" w:fill="F8F8F8"/>
+        </w:rPr>
+        <w:t>.</w:t>
+      </w:r>
+      <w:proofErr w:type="spellStart"/>
+      <w:r>
+        <w:rPr>
+          <w:rStyle w:val="HTMLCode"/>
+          <w:rFonts w:asciiTheme="minorHAnsi" w:eastAsiaTheme="majorEastAsia" w:hAnsiTheme="minorHAnsi" w:cstheme="minorHAnsi"/>
+          <w:b/>
+          <w:bCs/>
+          <w:color w:val="333333"/>
+          <w:sz w:val="23"/>
+          <w:szCs w:val="23"/>
+          <w:shd w:val="clear" w:color="auto" w:fill="F8F8F8"/>
+        </w:rPr>
+        <w:t>setAttribute</w:t>
+      </w:r>
+      <w:proofErr w:type="spellEnd"/>
+      <w:proofErr w:type="gramEnd"/>
+      <w:r>
+        <w:rPr>
+          <w:rStyle w:val="HTMLCode"/>
+          <w:rFonts w:asciiTheme="minorHAnsi" w:eastAsiaTheme="majorEastAsia" w:hAnsiTheme="minorHAnsi" w:cstheme="minorHAnsi"/>
+          <w:b/>
+          <w:bCs/>
+          <w:color w:val="333333"/>
+          <w:sz w:val="23"/>
+          <w:szCs w:val="23"/>
+          <w:shd w:val="clear" w:color="auto" w:fill="F8F8F8"/>
+        </w:rPr>
+        <w:t>()</w:t>
+      </w:r>
+      <w:r>
+        <w:rPr>
+          <w:rFonts w:cstheme="minorHAnsi"/>
+          <w:color w:val="333333"/>
+          <w:sz w:val="23"/>
+          <w:szCs w:val="23"/>
+        </w:rPr>
+        <w:t>.</w:t>
+      </w:r>
+    </w:p>
     <w:sectPr>
       <w:pgSz w:w="12240" w:h="15840"/>
       <w:pgMar w:top="1440" w:right="1440" w:bottom="1440" w:left="1440" w:header="708" w:footer="708" w:gutter="0"/>

</xml_diff>